<commit_message>
Adding columns to User table, Updaate Ideas, CreateDentist
</commit_message>
<xml_diff>
--- a/Ideas.docx
+++ b/Ideas.docx
@@ -26,6 +26,15 @@
         <w:t>Bootswatch</w:t>
       </w:r>
       <w:proofErr w:type="spellEnd"/>
+      <w:r>
+        <w:br/>
+      </w:r>
+      <w:r>
+        <w:t>-</w:t>
+      </w:r>
+      <w:r>
+        <w:t xml:space="preserve"> Toasts bootstrap</w:t>
+      </w:r>
     </w:p>
     <w:p>
       <w:pPr>
@@ -160,8 +169,14 @@
           <w:ilvl w:val="0"/>
           <w:numId w:val="1"/>
         </w:numPr>
-      </w:pPr>
-      <w:r>
+        <w:rPr>
+          <w:highlight w:val="yellow"/>
+        </w:rPr>
+      </w:pPr>
+      <w:r>
+        <w:rPr>
+          <w:highlight w:val="yellow"/>
+        </w:rPr>
         <w:t>Description</w:t>
       </w:r>
     </w:p>

</xml_diff>

<commit_message>
Add CSRF, Add FavIcon, Update Access PatientController, Update Ideas
</commit_message>
<xml_diff>
--- a/Ideas.docx
+++ b/Ideas.docx
@@ -38,6 +38,52 @@
     </w:p>
     <w:p>
       <w:pPr>
+        <w:ind w:left="360"/>
+      </w:pPr>
+      <w:r>
+        <w:rPr>
+          <w:b/>
+        </w:rPr>
+        <w:t>Security</w:t>
+      </w:r>
+      <w:r>
+        <w:rPr>
+          <w:b/>
+        </w:rPr>
+        <w:br/>
+      </w:r>
+      <w:r>
+        <w:t>-</w:t>
+      </w:r>
+      <w:r>
+        <w:t xml:space="preserve"> Let’s encrypt</w:t>
+      </w:r>
+      <w:r>
+        <w:br/>
+        <w:t>-</w:t>
+      </w:r>
+      <w:r>
+        <w:t xml:space="preserve"> </w:t>
+      </w:r>
+      <w:bookmarkStart w:id="0" w:name="_GoBack"/>
+      <w:bookmarkEnd w:id="0"/>
+      <w:proofErr w:type="spellStart"/>
+      <w:r>
+        <w:t>Captcha</w:t>
+      </w:r>
+      <w:proofErr w:type="spellEnd"/>
+      <w:r>
+        <w:t xml:space="preserve"> (</w:t>
+      </w:r>
+      <w:r>
+        <w:t>https://www.google.com/recaptcha/admin/create</w:t>
+      </w:r>
+      <w:r>
+        <w:t>)</w:t>
+      </w:r>
+    </w:p>
+    <w:p>
+      <w:pPr>
         <w:pStyle w:val="Paragraphedeliste"/>
         <w:numPr>
           <w:ilvl w:val="0"/>
@@ -184,8 +230,6 @@
       <w:pPr>
         <w:pStyle w:val="Paragraphedeliste"/>
       </w:pPr>
-      <w:bookmarkStart w:id="0" w:name="_GoBack"/>
-      <w:bookmarkEnd w:id="0"/>
     </w:p>
     <w:p>
       <w:pPr>
@@ -223,12 +267,19 @@
           <w:ilvl w:val="0"/>
           <w:numId w:val="1"/>
         </w:numPr>
-      </w:pPr>
-      <w:r>
+        <w:rPr>
+          <w:highlight w:val="yellow"/>
+        </w:rPr>
+      </w:pPr>
+      <w:r>
+        <w:rPr>
+          <w:highlight w:val="yellow"/>
+        </w:rPr>
         <w:t>Default</w:t>
       </w:r>
       <w:r>
         <w:rPr>
+          <w:highlight w:val="yellow"/>
           <w:lang w:val="bg-BG"/>
         </w:rPr>
         <w:t>-на роля при регистриране</w:t>

</xml_diff>

<commit_message>
Adding validation to AddPatientViewModel, update ideas
</commit_message>
<xml_diff>
--- a/Ideas.docx
+++ b/Ideas.docx
@@ -65,8 +65,6 @@
       <w:r>
         <w:t xml:space="preserve"> </w:t>
       </w:r>
-      <w:bookmarkStart w:id="0" w:name="_GoBack"/>
-      <w:bookmarkEnd w:id="0"/>
       <w:proofErr w:type="spellStart"/>
       <w:r>
         <w:t>Captcha</w:t>
@@ -138,7 +136,6 @@
       </w:r>
       <w:r>
         <w:rPr>
-          <w:highlight w:val="yellow"/>
           <w:lang w:val="bg-BG"/>
         </w:rPr>
         <w:t>- добавяне на валидационни атрибути.</w:t>
@@ -169,10 +166,16 @@
     <w:p>
       <w:pPr>
         <w:pStyle w:val="Paragraphedeliste"/>
-      </w:pPr>
-      <w:r>
-        <w:t>-</w:t>
-      </w:r>
+        <w:numPr>
+          <w:ilvl w:val="0"/>
+          <w:numId w:val="1"/>
+        </w:numPr>
+      </w:pPr>
+      <w:r>
+        <w:t>Add number of users in database.</w:t>
+      </w:r>
+      <w:bookmarkStart w:id="0" w:name="_GoBack"/>
+      <w:bookmarkEnd w:id="0"/>
     </w:p>
     <w:p>
       <w:pPr>

</xml_diff>